<commit_message>
Fix 401 errors: Use direct Supabase client in API routes and send access token in Authorization header - Update all submission and notification API routes to create client directly - Add Authorization header support with access token - Update client components to send access token in headers - Matches pattern used in other working API routes
</commit_message>
<xml_diff>
--- a/templates/LGTI_group.docx
+++ b/templates/LGTI_group.docx
@@ -5,7 +5,6 @@
     <w:p>
       <w:pPr>
         <w:spacing w:after="0" w:line="360" w:lineRule="auto"/>
-        <w:ind w:firstLine="720"/>
         <w:jc w:val="center"/>
         <w:rPr>
           <w:rFonts w:ascii="Times New Roman" w:hAnsi="Times New Roman" w:cs="Times New Roman"/>
@@ -38,15 +37,59 @@
           <w:rFonts w:ascii="Times New Roman" w:hAnsi="Times New Roman" w:cs="Times New Roman"/>
           <w:b/>
           <w:noProof/>
-          <w:sz w:val="24"/>
-        </w:rPr>
-        <w:t>LOGO OF COLLEGE</w:t>
+          <w:sz w:val="28"/>
+          <w:szCs w:val="24"/>
+        </w:rPr>
+        <w:drawing>
+          <wp:inline distT="0" distB="0" distL="0" distR="0" wp14:anchorId="2BCEAAC7" wp14:editId="327A509D">
+            <wp:extent cx="1808624" cy="1446028"/>
+            <wp:effectExtent l="0" t="0" r="1270" b="1905"/>
+            <wp:docPr id="1" name="Picture 1" descr="D:\specal file\cheaf mataba doc\LGTI NEMBO.jpg"/>
+            <wp:cNvGraphicFramePr>
+              <a:graphicFrameLocks xmlns:a="http://schemas.openxmlformats.org/drawingml/2006/main" noChangeAspect="1"/>
+            </wp:cNvGraphicFramePr>
+            <a:graphic xmlns:a="http://schemas.openxmlformats.org/drawingml/2006/main">
+              <a:graphicData uri="http://schemas.openxmlformats.org/drawingml/2006/picture">
+                <pic:pic xmlns:pic="http://schemas.openxmlformats.org/drawingml/2006/picture">
+                  <pic:nvPicPr>
+                    <pic:cNvPr id="0" name="Picture 1" descr="D:\specal file\cheaf mataba doc\LGTI NEMBO.jpg"/>
+                    <pic:cNvPicPr>
+                      <a:picLocks noChangeAspect="1" noChangeArrowheads="1"/>
+                    </pic:cNvPicPr>
+                  </pic:nvPicPr>
+                  <pic:blipFill>
+                    <a:blip r:embed="rId8" cstate="print"/>
+                    <a:srcRect/>
+                    <a:stretch>
+                      <a:fillRect/>
+                    </a:stretch>
+                  </pic:blipFill>
+                  <pic:spPr bwMode="auto">
+                    <a:xfrm>
+                      <a:off x="0" y="0"/>
+                      <a:ext cx="1862789" cy="1489334"/>
+                    </a:xfrm>
+                    <a:prstGeom prst="rect">
+                      <a:avLst/>
+                    </a:prstGeom>
+                    <a:noFill/>
+                    <a:ln w="9525">
+                      <a:noFill/>
+                      <a:miter lim="800000"/>
+                      <a:headEnd/>
+                      <a:tailEnd/>
+                    </a:ln>
+                  </pic:spPr>
+                </pic:pic>
+              </a:graphicData>
+            </a:graphic>
+          </wp:inline>
+        </w:drawing>
       </w:r>
     </w:p>
     <w:p>
       <w:pPr>
         <w:spacing w:after="0" w:line="360" w:lineRule="auto"/>
-        <w:jc w:val="both"/>
         <w:rPr>
           <w:rFonts w:ascii="Times New Roman" w:hAnsi="Times New Roman" w:cs="Times New Roman"/>
           <w:sz w:val="24"/>
@@ -72,17 +115,26 @@
           <w:rFonts w:ascii="Times New Roman" w:hAnsi="Times New Roman" w:cs="Times New Roman"/>
           <w:sz w:val="24"/>
         </w:rPr>
-        <w:t>{program_name</w:t>
+        <w:t>{</w:t>
+      </w:r>
+      <w:proofErr w:type="spellStart"/>
+      <w:r>
+        <w:rPr>
+          <w:rFonts w:ascii="Times New Roman" w:hAnsi="Times New Roman" w:cs="Times New Roman"/>
+          <w:sz w:val="24"/>
+        </w:rPr>
+        <w:t>program_name</w:t>
+      </w:r>
+      <w:proofErr w:type="spellEnd"/>
+      <w:r>
+        <w:rPr>
+          <w:rFonts w:ascii="Times New Roman" w:hAnsi="Times New Roman" w:cs="Times New Roman"/>
+          <w:sz w:val="24"/>
+        </w:rPr>
+        <w:t>}</w:t>
       </w:r>
       <w:bookmarkStart w:id="0" w:name="_GoBack"/>
       <w:bookmarkEnd w:id="0"/>
-      <w:r>
-        <w:rPr>
-          <w:rFonts w:ascii="Times New Roman" w:hAnsi="Times New Roman" w:cs="Times New Roman"/>
-          <w:sz w:val="24"/>
-        </w:rPr>
-        <w:t>}</w:t>
-      </w:r>
     </w:p>
     <w:p>
       <w:pPr>
@@ -519,12 +571,12 @@
       </w:r>
     </w:p>
     <w:sectPr>
-      <w:headerReference w:type="even" r:id="rId8"/>
-      <w:headerReference w:type="default" r:id="rId9"/>
-      <w:footerReference w:type="even" r:id="rId10"/>
-      <w:footerReference w:type="default" r:id="rId11"/>
-      <w:headerReference w:type="first" r:id="rId12"/>
-      <w:footerReference w:type="first" r:id="rId13"/>
+      <w:headerReference w:type="even" r:id="rId9"/>
+      <w:headerReference w:type="default" r:id="rId10"/>
+      <w:footerReference w:type="even" r:id="rId11"/>
+      <w:footerReference w:type="default" r:id="rId12"/>
+      <w:headerReference w:type="first" r:id="rId13"/>
+      <w:footerReference w:type="first" r:id="rId14"/>
       <w:pgSz w:w="12240" w:h="15840"/>
       <w:pgMar w:top="1440" w:right="1440" w:bottom="1440" w:left="1440" w:header="720" w:footer="720" w:gutter="0"/>
       <w:pgBorders w:display="firstPage">
@@ -1941,7 +1993,7 @@
 </file>
 
 <file path=customXml/itemProps1.xml><?xml version="1.0" encoding="utf-8"?>
-<ds:datastoreItem xmlns:ds="http://schemas.openxmlformats.org/officeDocument/2006/customXml" ds:itemID="{B737CC59-116C-4577-A98E-0177CB4341AA}">
+<ds:datastoreItem xmlns:ds="http://schemas.openxmlformats.org/officeDocument/2006/customXml" ds:itemID="{61A83675-7188-4DDA-849F-CDD9802A033C}">
   <ds:schemaRefs>
     <ds:schemaRef ds:uri="http://schemas.openxmlformats.org/officeDocument/2006/bibliography"/>
   </ds:schemaRefs>

</xml_diff>